<commit_message>
complete web_apps_6 and HW_quotes_2
</commit_message>
<xml_diff>
--- a/exercises/JS_Lessons/JS-6/ReviewQuestions.docx
+++ b/exercises/JS_Lessons/JS-6/ReviewQuestions.docx
@@ -15,8 +15,22 @@
       </w:r>
       <w:r>
         <w:br/>
-        <w:t>Listeners handles the limitation that handlers have of only being able to handle one event.</w:t>
-      </w:r>
+        <w:t xml:space="preserve">Listeners </w:t>
+      </w:r>
+      <w:r>
+        <w:t>takes care of</w:t>
+      </w:r>
+      <w:r>
+        <w:t xml:space="preserve"> the limitation that handlers have of only being able to handle one event.</w:t>
+      </w:r>
+      <w:r>
+        <w:br/>
+      </w:r>
+      <w:proofErr w:type="spellStart"/>
+      <w:r>
+        <w:t>removeEventListener</w:t>
+      </w:r>
+      <w:proofErr w:type="spellEnd"/>
       <w:r>
         <w:br/>
       </w:r>
@@ -35,6 +49,14 @@
       <w:r>
         <w:br/>
       </w:r>
+      <w:proofErr w:type="spellStart"/>
+      <w:r>
+        <w:t>window.onload</w:t>
+      </w:r>
+      <w:proofErr w:type="spellEnd"/>
+      <w:r>
+        <w:t>, if we would like to be able to move our code to the top of our document</w:t>
+      </w:r>
       <w:bookmarkStart w:id="0" w:name="_GoBack"/>
       <w:bookmarkEnd w:id="0"/>
       <w:r>
@@ -56,6 +78,12 @@
         <w:br/>
       </w:r>
       <w:r>
+        <w:t>A function</w:t>
+      </w:r>
+      <w:r>
+        <w:t xml:space="preserve"> that you want to call when the event is triggered</w:t>
+      </w:r>
+      <w:r>
         <w:br/>
       </w:r>
     </w:p>
@@ -72,6 +100,27 @@
       </w:r>
       <w:r>
         <w:br/>
+      </w:r>
+      <w:r>
+        <w:t>Short syntax</w:t>
+      </w:r>
+    </w:p>
+    <w:p>
+      <w:pPr>
+        <w:pStyle w:val="ListParagraph"/>
+        <w:ind w:left="1440"/>
+      </w:pPr>
+      <w:r>
+        <w:t xml:space="preserve">‘unbound’ </w:t>
+      </w:r>
+      <w:r>
+        <w:rPr>
+          <w:i/>
+        </w:rPr>
+        <w:t xml:space="preserve">this </w:t>
+      </w:r>
+      <w:r>
+        <w:t>keyword</w:t>
       </w:r>
     </w:p>
     <w:sectPr>

</xml_diff>